<commit_message>
Vamos usar o MP2Team5LexicalTester.
1) preciso actualizar o número do grupo no relatório
2) preciso que se faça o registo no grupo via fénix
3) preciso implementar Jaccard&Dice
4) Misturar técnicas e usar variáveis de treshold
(lidas a partir de ficheiro ? ou argumentos)
5) Testar
6) Fazer relatório !

Signed-off-by: Nuno Aniceto <nuno.aja@gmail.com>
</commit_message>
<xml_diff>
--- a/report.docx
+++ b/report.docx
@@ -831,78 +831,29 @@
         </w:rPr>
         <w:t xml:space="preserve">[1] </w:t>
       </w:r>
-      <w:bookmarkStart w:id="1" w:name="_GoBack"/>
-      <w:bookmarkEnd w:id="1"/>
-      <w:r>
-        <w:rPr>
-          <w:rFonts w:asciiTheme="majorHAnsi" w:hAnsiTheme="majorHAnsi"/>
-          <w:noProof/>
-          <w:color w:val="auto"/>
-          <w:szCs w:val="20"/>
-          <w:lang w:val="en-US"/>
-        </w:rPr>
-        <w:fldChar w:fldCharType="begin"/>
-      </w:r>
-      <w:r>
-        <w:rPr>
-          <w:rFonts w:asciiTheme="majorHAnsi" w:hAnsiTheme="majorHAnsi"/>
-          <w:noProof/>
-          <w:color w:val="auto"/>
-          <w:szCs w:val="20"/>
-          <w:lang w:val="en-US"/>
-        </w:rPr>
-        <w:instrText xml:space="preserve"> HYPERLINK "http://aima.cs.berkeley.edu/" </w:instrText>
-      </w:r>
-      <w:r>
-        <w:rPr>
-          <w:rFonts w:asciiTheme="majorHAnsi" w:hAnsiTheme="majorHAnsi"/>
-          <w:noProof/>
-          <w:color w:val="auto"/>
-          <w:szCs w:val="20"/>
-          <w:lang w:val="en-US"/>
-        </w:rPr>
-      </w:r>
-      <w:r>
-        <w:rPr>
-          <w:rFonts w:asciiTheme="majorHAnsi" w:hAnsiTheme="majorHAnsi"/>
-          <w:noProof/>
-          <w:color w:val="auto"/>
-          <w:szCs w:val="20"/>
-          <w:lang w:val="en-US"/>
-        </w:rPr>
-        <w:fldChar w:fldCharType="separate"/>
-      </w:r>
-      <w:r>
-        <w:rPr>
-          <w:rStyle w:val="Hyperlink"/>
-          <w:rFonts w:asciiTheme="majorHAnsi" w:hAnsiTheme="majorHAnsi"/>
-          <w:noProof/>
-          <w:szCs w:val="20"/>
-          <w:lang w:val="en-US"/>
-        </w:rPr>
-        <w:t xml:space="preserve">Artificial Intelligence: </w:t>
-      </w:r>
-      <w:r>
-        <w:rPr>
-          <w:rStyle w:val="Hyperlink"/>
-          <w:rFonts w:asciiTheme="majorHAnsi" w:hAnsiTheme="majorHAnsi"/>
-          <w:noProof/>
-          <w:szCs w:val="20"/>
-          <w:shd w:val="clear" w:color="auto" w:fill="FFFFFF"/>
-          <w:lang w:val="en-US"/>
-        </w:rPr>
-        <w:t>A Modern Approach</w:t>
-      </w:r>
-      <w:r>
-        <w:rPr>
-          <w:rFonts w:asciiTheme="majorHAnsi" w:hAnsiTheme="majorHAnsi"/>
-          <w:noProof/>
-          <w:color w:val="auto"/>
-          <w:szCs w:val="20"/>
-          <w:lang w:val="en-US"/>
-        </w:rPr>
-        <w:fldChar w:fldCharType="end"/>
-      </w:r>
+      <w:hyperlink r:id="rId16" w:history="1">
+        <w:r>
+          <w:rPr>
+            <w:rStyle w:val="Hyperlink"/>
+            <w:rFonts w:asciiTheme="majorHAnsi" w:hAnsiTheme="majorHAnsi"/>
+            <w:noProof/>
+            <w:szCs w:val="20"/>
+            <w:lang w:val="en-US"/>
+          </w:rPr>
+          <w:t xml:space="preserve">Artificial Intelligence: </w:t>
+        </w:r>
+        <w:r>
+          <w:rPr>
+            <w:rStyle w:val="Hyperlink"/>
+            <w:rFonts w:asciiTheme="majorHAnsi" w:hAnsiTheme="majorHAnsi"/>
+            <w:noProof/>
+            <w:szCs w:val="20"/>
+            <w:shd w:val="clear" w:color="auto" w:fill="FFFFFF"/>
+            <w:lang w:val="en-US"/>
+          </w:rPr>
+          <w:t>A Modern Approach</w:t>
+        </w:r>
+      </w:hyperlink>
       <w:r>
         <w:rPr>
           <w:rFonts w:asciiTheme="majorHAnsi" w:hAnsiTheme="majorHAnsi"/>
@@ -914,7 +865,7 @@
         </w:rPr>
         <w:t xml:space="preserve"> - International Version, </w:t>
       </w:r>
-      <w:hyperlink r:id="rId16" w:tooltip="More by Stuart Russell" w:history="1">
+      <w:hyperlink r:id="rId17" w:tooltip="More by Stuart Russell" w:history="1">
         <w:r>
           <w:rPr>
             <w:rStyle w:val="Hyperlink"/>
@@ -959,7 +910,7 @@
         </w:rPr>
         <w:t> </w:t>
       </w:r>
-      <w:hyperlink r:id="rId17" w:tooltip="More by  Peter Norvig" w:history="1">
+      <w:hyperlink r:id="rId18" w:tooltip="More by  Peter Norvig" w:history="1">
         <w:r>
           <w:rPr>
             <w:rStyle w:val="Hyperlink"/>
@@ -1077,8 +1028,8 @@
           <w:noProof/>
         </w:rPr>
         <w:sectPr>
-          <w:headerReference w:type="default" r:id="rId18"/>
-          <w:footerReference w:type="default" r:id="rId19"/>
+          <w:headerReference w:type="default" r:id="rId19"/>
+          <w:footerReference w:type="default" r:id="rId20"/>
           <w:pgSz w:w="11906" w:h="16838" w:code="9"/>
           <w:pgMar w:top="1701" w:right="1701" w:bottom="1701" w:left="1701" w:header="340" w:footer="0" w:gutter="0"/>
           <w:cols w:space="720"/>
@@ -1086,7 +1037,7 @@
           <w:docGrid w:linePitch="312" w:charSpace="-2049"/>
         </w:sectPr>
       </w:pPr>
-      <w:bookmarkStart w:id="2" w:name="_Toc339833747"/>
+      <w:bookmarkStart w:id="1" w:name="_Toc339833747"/>
       <w:r>
         <w:rPr>
           <w:noProof/>
@@ -1101,7 +1052,7 @@
         </w:rPr>
         <w:t>S</w:t>
       </w:r>
-      <w:bookmarkEnd w:id="2"/>
+      <w:bookmarkEnd w:id="1"/>
     </w:p>
     <w:p>
       <w:pPr>
@@ -1135,6 +1086,8 @@
         <w:lastRenderedPageBreak/>
         <w:t>;;   IST - outono, 2012</w:t>
       </w:r>
+      <w:bookmarkStart w:id="2" w:name="_GoBack"/>
+      <w:bookmarkEnd w:id="2"/>
     </w:p>
     <w:p>
       <w:pPr>
@@ -1156,17 +1109,6 @@
           <w:lang w:eastAsia="pt-PT"/>
         </w:rPr>
       </w:pPr>
-      <w:r>
-        <w:rPr>
-          <w:rFonts w:ascii="Courier New" w:eastAsiaTheme="minorEastAsia" w:hAnsi="Courier New" w:cs="Courier New"/>
-          <w:noProof/>
-          <w:color w:val="008000"/>
-          <w:szCs w:val="20"/>
-          <w:highlight w:val="white"/>
-          <w:lang w:eastAsia="pt-PT"/>
-        </w:rPr>
-        <w:t>;; Procura e Planeamento</w:t>
-      </w:r>
     </w:p>
     <w:p>
       <w:pPr>
@@ -1187,30 +1129,9 @@
           <w:highlight w:val="white"/>
           <w:lang w:eastAsia="pt-PT"/>
         </w:rPr>
-      </w:pPr>
-    </w:p>
-    <w:p>
-      <w:pPr>
-        <w:tabs>
-          <w:tab w:val="clear" w:pos="284"/>
-          <w:tab w:val="clear" w:pos="709"/>
-        </w:tabs>
-        <w:suppressAutoHyphens w:val="0"/>
-        <w:autoSpaceDE w:val="0"/>
-        <w:autoSpaceDN w:val="0"/>
-        <w:adjustRightInd w:val="0"/>
-        <w:spacing w:after="0" w:line="240" w:lineRule="auto"/>
-        <w:rPr>
-          <w:rFonts w:ascii="Courier New" w:eastAsiaTheme="minorEastAsia" w:hAnsi="Courier New" w:cs="Courier New"/>
-          <w:noProof/>
-          <w:color w:val="000000"/>
-          <w:szCs w:val="20"/>
-          <w:highlight w:val="white"/>
-          <w:lang w:eastAsia="pt-PT"/>
-        </w:rPr>
         <w:sectPr>
-          <w:headerReference w:type="default" r:id="rId20"/>
-          <w:footerReference w:type="default" r:id="rId21"/>
+          <w:headerReference w:type="default" r:id="rId21"/>
+          <w:footerReference w:type="default" r:id="rId22"/>
           <w:pgSz w:w="11906" w:h="16838" w:code="9"/>
           <w:pgMar w:top="1701" w:right="1701" w:bottom="1701" w:left="1701" w:header="340" w:footer="0" w:gutter="0"/>
           <w:lnNumType w:countBy="1"/>
@@ -1243,7 +1164,7 @@
       </w:r>
     </w:p>
     <w:sectPr>
-      <w:headerReference w:type="default" r:id="rId22"/>
+      <w:headerReference w:type="default" r:id="rId23"/>
       <w:pgSz w:w="11906" w:h="16838" w:code="9"/>
       <w:pgMar w:top="1701" w:right="1701" w:bottom="1701" w:left="1701" w:header="340" w:footer="0" w:gutter="0"/>
       <w:pgNumType w:start="1"/>
@@ -5264,7 +5185,7 @@
 </file>
 
 <file path=customXml/itemProps2.xml><?xml version="1.0" encoding="utf-8"?>
-<ds:datastoreItem xmlns:ds="http://schemas.openxmlformats.org/officeDocument/2006/customXml" ds:itemID="{0F13DA0C-8024-4F75-8C95-031013E61C8D}">
+<ds:datastoreItem xmlns:ds="http://schemas.openxmlformats.org/officeDocument/2006/customXml" ds:itemID="{3EB5233B-B0BC-42F5-A84C-1760F27C2B98}">
   <ds:schemaRefs>
     <ds:schemaRef ds:uri="http://schemas.openxmlformats.org/officeDocument/2006/bibliography"/>
   </ds:schemaRefs>

</xml_diff>